<commit_message>
making MS work some more
</commit_message>
<xml_diff>
--- a/Stylesheets2/docx-templates/enrich_template.docx
+++ b/Stylesheets2/docx-templates/enrich_template.docx
@@ -2,7 +2,13 @@
 <file path=word/document.xml><?xml version="1.0" encoding="utf-8"?>
 <w:document xmlns:mv="urn:schemas-microsoft-com:mac:vml" xmlns:mo="http://schemas.microsoft.com/office/mac/office/2008/main" xmlns:ve="http://schemas.openxmlformats.org/markup-compatibility/2006" xmlns:o="urn:schemas-microsoft-com:office:office" xmlns:r="http://schemas.openxmlformats.org/officeDocument/2006/relationships" xmlns:m="http://schemas.openxmlformats.org/officeDocument/2006/math" xmlns:v="urn:schemas-microsoft-com:vml" xmlns:w10="urn:schemas-microsoft-com:office:word" xmlns:w="http://schemas.openxmlformats.org/wordprocessingml/2006/main" xmlns:wne="http://schemas.microsoft.com/office/word/2006/wordml" xmlns:wp="http://schemas.openxmlformats.org/drawingml/2006/wordprocessingDrawing">
   <w:body>
-    <w:p/>
+    <w:p>
+      <w:pPr>
+        <w:rPr>
+          <w:rStyle w:val="teisupplied"/>
+        </w:rPr>
+      </w:pPr>
+    </w:p>
     <w:sectPr>
       <w:pgSz w:w="11900" w:h="16840"/>
       <w:pgMar w:top="1440" w:right="1800" w:bottom="1440" w:left="1800" w:header="708" w:footer="708" w:gutter="0"/>
@@ -71,89 +77,70 @@
     <w:lsdException w:name="Light Shading Accent 1" w:semiHidden="0" w:uiPriority="60" w:unhideWhenUsed="0"/>
     <w:lsdException w:name="Light List Accent 1" w:semiHidden="0" w:uiPriority="61" w:unhideWhenUsed="0"/>
     <w:lsdException w:name="Light Grid Accent 1" w:semiHidden="0" w:uiPriority="62" w:unhideWhenUsed="0"/>
-    <w:lsdException w:name="Medium Shading 1 Accent 1" w:semiHidden="0" w:uiPriority="63" w:unhideWhenUsed="0"/>
-    <w:lsdException w:name="Medium Shading 2 Accent 1" w:semiHidden="0" w:uiPriority="64" w:unhideWhenUsed="0"/>
     <w:lsdException w:name="Medium List 1 Accent 1" w:semiHidden="0" w:uiPriority="65" w:unhideWhenUsed="0"/>
     <w:lsdException w:name="Revision" w:unhideWhenUsed="0"/>
     <w:lsdException w:name="List Paragraph" w:semiHidden="0" w:uiPriority="34" w:unhideWhenUsed="0" w:qFormat="1"/>
     <w:lsdException w:name="Quote" w:semiHidden="0" w:uiPriority="29" w:unhideWhenUsed="0" w:qFormat="1"/>
     <w:lsdException w:name="Intense Quote" w:semiHidden="0" w:uiPriority="30" w:unhideWhenUsed="0" w:qFormat="1"/>
-    <w:lsdException w:name="Medium List 2 Accent 1" w:semiHidden="0" w:uiPriority="66" w:unhideWhenUsed="0"/>
     <w:lsdException w:name="Medium Grid 1 Accent 1" w:semiHidden="0" w:uiPriority="67" w:unhideWhenUsed="0"/>
     <w:lsdException w:name="Medium Grid 2 Accent 1" w:semiHidden="0" w:uiPriority="68" w:unhideWhenUsed="0"/>
     <w:lsdException w:name="Medium Grid 3 Accent 1" w:semiHidden="0" w:uiPriority="69" w:unhideWhenUsed="0"/>
     <w:lsdException w:name="Dark List Accent 1" w:semiHidden="0" w:uiPriority="70" w:unhideWhenUsed="0"/>
-    <w:lsdException w:name="Colorful Shading Accent 1" w:semiHidden="0" w:uiPriority="71" w:unhideWhenUsed="0"/>
     <w:lsdException w:name="Colorful List Accent 1" w:semiHidden="0" w:uiPriority="72" w:unhideWhenUsed="0"/>
     <w:lsdException w:name="Colorful Grid Accent 1" w:semiHidden="0" w:uiPriority="73" w:unhideWhenUsed="0"/>
     <w:lsdException w:name="Light Shading Accent 2" w:semiHidden="0" w:uiPriority="60" w:unhideWhenUsed="0"/>
     <w:lsdException w:name="Light List Accent 2" w:semiHidden="0" w:uiPriority="61" w:unhideWhenUsed="0"/>
     <w:lsdException w:name="Light Grid Accent 2" w:semiHidden="0" w:uiPriority="62" w:unhideWhenUsed="0"/>
-    <w:lsdException w:name="Medium Shading 1 Accent 2" w:semiHidden="0" w:uiPriority="63" w:unhideWhenUsed="0"/>
-    <w:lsdException w:name="Medium Shading 2 Accent 2" w:semiHidden="0" w:uiPriority="64" w:unhideWhenUsed="0"/>
     <w:lsdException w:name="Medium List 1 Accent 2" w:semiHidden="0" w:uiPriority="65" w:unhideWhenUsed="0"/>
     <w:lsdException w:name="Medium List 2 Accent 2" w:semiHidden="0" w:uiPriority="66" w:unhideWhenUsed="0"/>
     <w:lsdException w:name="Medium Grid 1 Accent 2" w:semiHidden="0" w:uiPriority="67" w:unhideWhenUsed="0"/>
     <w:lsdException w:name="Medium Grid 2 Accent 2" w:semiHidden="0" w:uiPriority="68" w:unhideWhenUsed="0"/>
     <w:lsdException w:name="Medium Grid 3 Accent 2" w:semiHidden="0" w:uiPriority="69" w:unhideWhenUsed="0"/>
     <w:lsdException w:name="Dark List Accent 2" w:semiHidden="0" w:uiPriority="70" w:unhideWhenUsed="0"/>
-    <w:lsdException w:name="Colorful Shading Accent 2" w:semiHidden="0" w:uiPriority="71" w:unhideWhenUsed="0"/>
     <w:lsdException w:name="Colorful List Accent 2" w:semiHidden="0" w:uiPriority="72" w:unhideWhenUsed="0"/>
     <w:lsdException w:name="Colorful Grid Accent 2" w:semiHidden="0" w:uiPriority="73" w:unhideWhenUsed="0"/>
     <w:lsdException w:name="Light Shading Accent 3" w:semiHidden="0" w:uiPriority="60" w:unhideWhenUsed="0"/>
     <w:lsdException w:name="Light List Accent 3" w:semiHidden="0" w:uiPriority="61" w:unhideWhenUsed="0"/>
     <w:lsdException w:name="Light Grid Accent 3" w:semiHidden="0" w:uiPriority="62" w:unhideWhenUsed="0"/>
-    <w:lsdException w:name="Medium Shading 1 Accent 3" w:semiHidden="0" w:uiPriority="63" w:unhideWhenUsed="0"/>
-    <w:lsdException w:name="Medium Shading 2 Accent 3" w:semiHidden="0" w:uiPriority="64" w:unhideWhenUsed="0"/>
     <w:lsdException w:name="Medium List 1 Accent 3" w:semiHidden="0" w:uiPriority="65" w:unhideWhenUsed="0"/>
     <w:lsdException w:name="Medium List 2 Accent 3" w:semiHidden="0" w:uiPriority="66" w:unhideWhenUsed="0"/>
     <w:lsdException w:name="Medium Grid 1 Accent 3" w:semiHidden="0" w:uiPriority="67" w:unhideWhenUsed="0"/>
     <w:lsdException w:name="Medium Grid 2 Accent 3" w:semiHidden="0" w:uiPriority="68" w:unhideWhenUsed="0"/>
     <w:lsdException w:name="Medium Grid 3 Accent 3" w:semiHidden="0" w:uiPriority="69" w:unhideWhenUsed="0"/>
     <w:lsdException w:name="Dark List Accent 3" w:semiHidden="0" w:uiPriority="70" w:unhideWhenUsed="0"/>
-    <w:lsdException w:name="Colorful Shading Accent 3" w:semiHidden="0" w:uiPriority="71" w:unhideWhenUsed="0"/>
     <w:lsdException w:name="Colorful List Accent 3" w:semiHidden="0" w:uiPriority="72" w:unhideWhenUsed="0"/>
     <w:lsdException w:name="Colorful Grid Accent 3" w:semiHidden="0" w:uiPriority="73" w:unhideWhenUsed="0"/>
     <w:lsdException w:name="Light Shading Accent 4" w:semiHidden="0" w:uiPriority="60" w:unhideWhenUsed="0"/>
     <w:lsdException w:name="Light List Accent 4" w:semiHidden="0" w:uiPriority="61" w:unhideWhenUsed="0"/>
     <w:lsdException w:name="Light Grid Accent 4" w:semiHidden="0" w:uiPriority="62" w:unhideWhenUsed="0"/>
-    <w:lsdException w:name="Medium Shading 1 Accent 4" w:semiHidden="0" w:uiPriority="63" w:unhideWhenUsed="0"/>
-    <w:lsdException w:name="Medium Shading 2 Accent 4" w:semiHidden="0" w:uiPriority="64" w:unhideWhenUsed="0"/>
     <w:lsdException w:name="Medium List 1 Accent 4" w:semiHidden="0" w:uiPriority="65" w:unhideWhenUsed="0"/>
     <w:lsdException w:name="Medium List 2 Accent 4" w:semiHidden="0" w:uiPriority="66" w:unhideWhenUsed="0"/>
     <w:lsdException w:name="Medium Grid 1 Accent 4" w:semiHidden="0" w:uiPriority="67" w:unhideWhenUsed="0"/>
     <w:lsdException w:name="Medium Grid 2 Accent 4" w:semiHidden="0" w:uiPriority="68" w:unhideWhenUsed="0"/>
     <w:lsdException w:name="Medium Grid 3 Accent 4" w:semiHidden="0" w:uiPriority="69" w:unhideWhenUsed="0"/>
     <w:lsdException w:name="Dark List Accent 4" w:semiHidden="0" w:uiPriority="70" w:unhideWhenUsed="0"/>
-    <w:lsdException w:name="Colorful Shading Accent 4" w:semiHidden="0" w:uiPriority="71" w:unhideWhenUsed="0"/>
     <w:lsdException w:name="Colorful List Accent 4" w:semiHidden="0" w:uiPriority="72" w:unhideWhenUsed="0"/>
     <w:lsdException w:name="Colorful Grid Accent 4" w:semiHidden="0" w:uiPriority="73" w:unhideWhenUsed="0"/>
     <w:lsdException w:name="Light Shading Accent 5" w:semiHidden="0" w:uiPriority="60" w:unhideWhenUsed="0"/>
     <w:lsdException w:name="Light List Accent 5" w:semiHidden="0" w:uiPriority="61" w:unhideWhenUsed="0"/>
     <w:lsdException w:name="Light Grid Accent 5" w:semiHidden="0" w:uiPriority="62" w:unhideWhenUsed="0"/>
-    <w:lsdException w:name="Medium Shading 1 Accent 5" w:semiHidden="0" w:uiPriority="63" w:unhideWhenUsed="0"/>
-    <w:lsdException w:name="Medium Shading 2 Accent 5" w:semiHidden="0" w:uiPriority="64" w:unhideWhenUsed="0"/>
     <w:lsdException w:name="Medium List 1 Accent 5" w:semiHidden="0" w:uiPriority="65" w:unhideWhenUsed="0"/>
     <w:lsdException w:name="Medium List 2 Accent 5" w:semiHidden="0" w:uiPriority="66" w:unhideWhenUsed="0"/>
     <w:lsdException w:name="Medium Grid 1 Accent 5" w:semiHidden="0" w:uiPriority="67" w:unhideWhenUsed="0"/>
     <w:lsdException w:name="Medium Grid 2 Accent 5" w:semiHidden="0" w:uiPriority="68" w:unhideWhenUsed="0"/>
     <w:lsdException w:name="Medium Grid 3 Accent 5" w:semiHidden="0" w:uiPriority="69" w:unhideWhenUsed="0"/>
     <w:lsdException w:name="Dark List Accent 5" w:semiHidden="0" w:uiPriority="70" w:unhideWhenUsed="0"/>
-    <w:lsdException w:name="Colorful Shading Accent 5" w:semiHidden="0" w:uiPriority="71" w:unhideWhenUsed="0"/>
     <w:lsdException w:name="Colorful List Accent 5" w:semiHidden="0" w:uiPriority="72" w:unhideWhenUsed="0"/>
     <w:lsdException w:name="Colorful Grid Accent 5" w:semiHidden="0" w:uiPriority="73" w:unhideWhenUsed="0"/>
     <w:lsdException w:name="Light Shading Accent 6" w:semiHidden="0" w:uiPriority="60" w:unhideWhenUsed="0"/>
     <w:lsdException w:name="Light List Accent 6" w:semiHidden="0" w:uiPriority="61" w:unhideWhenUsed="0"/>
     <w:lsdException w:name="Light Grid Accent 6" w:semiHidden="0" w:uiPriority="62" w:unhideWhenUsed="0"/>
-    <w:lsdException w:name="Medium Shading 1 Accent 6" w:semiHidden="0" w:uiPriority="63" w:unhideWhenUsed="0"/>
-    <w:lsdException w:name="Medium Shading 2 Accent 6" w:semiHidden="0" w:uiPriority="64" w:unhideWhenUsed="0"/>
     <w:lsdException w:name="Medium List 1 Accent 6" w:semiHidden="0" w:uiPriority="65" w:unhideWhenUsed="0"/>
     <w:lsdException w:name="Medium List 2 Accent 6" w:semiHidden="0" w:uiPriority="66" w:unhideWhenUsed="0"/>
     <w:lsdException w:name="Medium Grid 1 Accent 6" w:semiHidden="0" w:uiPriority="67" w:unhideWhenUsed="0"/>
     <w:lsdException w:name="Medium Grid 2 Accent 6" w:semiHidden="0" w:uiPriority="68" w:unhideWhenUsed="0"/>
     <w:lsdException w:name="Medium Grid 3 Accent 6" w:semiHidden="0" w:uiPriority="69" w:unhideWhenUsed="0"/>
     <w:lsdException w:name="Dark List Accent 6" w:semiHidden="0" w:uiPriority="70" w:unhideWhenUsed="0"/>
-    <w:lsdException w:name="Colorful Shading Accent 6" w:semiHidden="0" w:uiPriority="71" w:unhideWhenUsed="0"/>
     <w:lsdException w:name="Colorful List Accent 6" w:semiHidden="0" w:uiPriority="72" w:unhideWhenUsed="0"/>
     <w:lsdException w:name="Colorful Grid Accent 6" w:semiHidden="0" w:uiPriority="73" w:unhideWhenUsed="0"/>
     <w:lsdException w:name="Subtle Emphasis" w:semiHidden="0" w:uiPriority="19" w:unhideWhenUsed="0" w:qFormat="1"/>
@@ -162,7 +149,6 @@
     <w:lsdException w:name="Intense Reference" w:semiHidden="0" w:uiPriority="32" w:unhideWhenUsed="0" w:qFormat="1"/>
     <w:lsdException w:name="Book Title" w:semiHidden="0" w:uiPriority="33" w:unhideWhenUsed="0" w:qFormat="1"/>
     <w:lsdException w:name="Bibliography" w:uiPriority="37"/>
-    <w:lsdException w:name="TOC Heading" w:uiPriority="39" w:qFormat="1"/>
   </w:latentStyles>
   <w:style w:type="paragraph" w:default="1" w:styleId="Normal">
     <w:name w:val="Normal"/>
@@ -194,6 +180,34 @@
     <w:semiHidden/>
     <w:unhideWhenUsed/>
   </w:style>
+  <w:style w:type="character" w:customStyle="1" w:styleId="DefaultParagraphFont0">
+    <w:name w:val="Default ParagraphFont"/>
+    <w:semiHidden/>
+    <w:unhideWhenUsed/>
+    <w:rsid w:val="00496006"/>
+  </w:style>
+  <w:style w:type="table" w:customStyle="1" w:styleId="NormalTable">
+    <w:name w:val="NormalTable"/>
+    <w:semiHidden/>
+    <w:unhideWhenUsed/>
+    <w:qFormat/>
+    <w:rsid w:val="00496006"/>
+    <w:tblPr>
+      <w:tblInd w:w="0" w:type="dxa"/>
+      <w:tblCellMar>
+        <w:top w:w="0" w:type="dxa"/>
+        <w:left w:w="108" w:type="dxa"/>
+        <w:bottom w:w="0" w:type="dxa"/>
+        <w:right w:w="108" w:type="dxa"/>
+      </w:tblCellMar>
+    </w:tblPr>
+  </w:style>
+  <w:style w:type="numbering" w:customStyle="1" w:styleId="NoList0">
+    <w:name w:val="NoList"/>
+    <w:semiHidden/>
+    <w:unhideWhenUsed/>
+    <w:rsid w:val="00496006"/>
+  </w:style>
   <w:style w:type="paragraph" w:customStyle="1" w:styleId="Figuretitle">
     <w:name w:val="Figure title"/>
     <w:basedOn w:val="Normal"/>
@@ -204,41 +218,152 @@
       <w:jc w:val="center"/>
     </w:pPr>
   </w:style>
-  <w:style w:type="character" w:customStyle="1" w:styleId="ex">
-    <w:name w:val="ex"/>
-    <w:basedOn w:val="DefaultParagraphFont"/>
+  <w:style w:type="character" w:customStyle="1" w:styleId="teiexpan">
+    <w:name w:val="tei_expan"/>
+    <w:basedOn w:val="DefaultParagraphFont0"/>
+    <w:rsid w:val="00446639"/>
+    <w:rPr>
+      <w:color w:val="0000FF"/>
+    </w:rPr>
+  </w:style>
+  <w:style w:type="paragraph" w:customStyle="1" w:styleId="teiincipit">
+    <w:name w:val="tei_incipit"/>
+    <w:basedOn w:val="Normal"/>
+    <w:qFormat/>
+    <w:rsid w:val="00446639"/>
+  </w:style>
+  <w:style w:type="character" w:customStyle="1" w:styleId="teiex">
+    <w:name w:val="tei_ex"/>
+    <w:basedOn w:val="DefaultParagraphFont0"/>
     <w:rsid w:val="00E04502"/>
   </w:style>
-  <w:style w:type="character" w:customStyle="1" w:styleId="supplied">
-    <w:name w:val="supplied"/>
-    <w:basedOn w:val="DefaultParagraphFont"/>
-    <w:rsid w:val="00E04502"/>
-  </w:style>
-  <w:style w:type="character" w:customStyle="1" w:styleId="foreign">
-    <w:name w:val="foreign"/>
-    <w:basedOn w:val="DefaultParagraphFont"/>
-    <w:rsid w:val="00E04502"/>
+  <w:style w:type="character" w:customStyle="1" w:styleId="teiforeign">
+    <w:name w:val="tei_foreign"/>
+    <w:basedOn w:val="DefaultParagraphFont0"/>
+    <w:rsid w:val="00446639"/>
     <w:rPr>
       <w:i/>
-    </w:rPr>
-  </w:style>
-  <w:style w:type="character" w:customStyle="1" w:styleId="teiex">
-    <w:name w:val="tei_ex"/>
-    <w:basedOn w:val="DefaultParagraphFont"/>
-    <w:rsid w:val="005947D4"/>
-  </w:style>
-  <w:style w:type="character" w:customStyle="1" w:styleId="teiforeign">
-    <w:name w:val="tei_foreign"/>
-    <w:basedOn w:val="DefaultParagraphFont"/>
-    <w:rsid w:val="005947D4"/>
-    <w:rPr>
-      <w:i/>
+      <w:color w:val="FABF8F" w:themeColor="accent6" w:themeTint="99"/>
     </w:rPr>
   </w:style>
   <w:style w:type="character" w:customStyle="1" w:styleId="teisupplied">
     <w:name w:val="tei_supplied"/>
-    <w:basedOn w:val="DefaultParagraphFont"/>
-    <w:rsid w:val="005947D4"/>
+    <w:basedOn w:val="DefaultParagraphFont0"/>
+    <w:rsid w:val="00387BF6"/>
+    <w:rPr>
+      <w:color w:val="008000"/>
+    </w:rPr>
+  </w:style>
+  <w:style w:type="paragraph" w:customStyle="1" w:styleId="teirubric">
+    <w:name w:val="tei_rubric"/>
+    <w:basedOn w:val="Normal"/>
+    <w:qFormat/>
+    <w:rsid w:val="00446639"/>
+  </w:style>
+  <w:style w:type="character" w:customStyle="1" w:styleId="a">
+    <w:rsid w:val="00496006"/>
+  </w:style>
+  <w:style w:type="character" w:customStyle="1" w:styleId="teiname">
+    <w:name w:val="tei_name"/>
+    <w:basedOn w:val="DefaultParagraphFont0"/>
+    <w:rsid w:val="00496006"/>
+  </w:style>
+  <w:style w:type="character" w:customStyle="1" w:styleId="teiplaceName">
+    <w:name w:val="tei_placeName"/>
+    <w:basedOn w:val="DefaultParagraphFont0"/>
+    <w:rsid w:val="00496006"/>
+  </w:style>
+  <w:style w:type="character" w:customStyle="1" w:styleId="teipersName">
+    <w:name w:val="tei_persName"/>
+    <w:basedOn w:val="DefaultParagraphFont0"/>
+    <w:rsid w:val="00496006"/>
+  </w:style>
+  <w:style w:type="character" w:customStyle="1" w:styleId="teiname0">
+    <w:name w:val="tei_name"/>
+    <w:basedOn w:val="DefaultParagraphFont0"/>
+    <w:rsid w:val="00496006"/>
+  </w:style>
+  <w:style w:type="character" w:customStyle="1" w:styleId="teigenName">
+    <w:name w:val="tei_genName"/>
+    <w:basedOn w:val="DefaultParagraphFont0"/>
+    <w:rsid w:val="00496006"/>
+  </w:style>
+  <w:style w:type="character" w:customStyle="1" w:styleId="teigeogName">
+    <w:name w:val="tei_geogName"/>
+    <w:basedOn w:val="DefaultParagraphFont0"/>
+    <w:rsid w:val="00496006"/>
+  </w:style>
+  <w:style w:type="paragraph" w:customStyle="1" w:styleId="teirubric0">
+    <w:name w:val="tei_rubric"/>
+    <w:basedOn w:val="Normal"/>
+    <w:qFormat/>
+    <w:rsid w:val="00496006"/>
+  </w:style>
+  <w:style w:type="paragraph" w:customStyle="1" w:styleId="teihead">
+    <w:name w:val="tei_head"/>
+    <w:basedOn w:val="Normal"/>
+    <w:qFormat/>
+    <w:rsid w:val="00496006"/>
+  </w:style>
+  <w:style w:type="paragraph" w:customStyle="1" w:styleId="teimsContents">
+    <w:name w:val="tei_msContents"/>
+    <w:basedOn w:val="Normal"/>
+    <w:qFormat/>
+    <w:rsid w:val="00496006"/>
+  </w:style>
+  <w:style w:type="paragraph" w:customStyle="1" w:styleId="teihistory">
+    <w:name w:val="tei_history"/>
+    <w:basedOn w:val="Normal"/>
+    <w:qFormat/>
+    <w:rsid w:val="00496006"/>
+  </w:style>
+  <w:style w:type="paragraph" w:customStyle="1" w:styleId="teiadditional">
+    <w:name w:val="tei_additional"/>
+    <w:basedOn w:val="Normal"/>
+    <w:qFormat/>
+    <w:rsid w:val="00496006"/>
+  </w:style>
+  <w:style w:type="paragraph" w:customStyle="1" w:styleId="teiseal">
+    <w:name w:val="tei_seal"/>
+    <w:basedOn w:val="Normal"/>
+    <w:qFormat/>
+    <w:rsid w:val="00496006"/>
+  </w:style>
+  <w:style w:type="paragraph" w:customStyle="1" w:styleId="teiphysDesc">
+    <w:name w:val="tei_physDesc"/>
+    <w:basedOn w:val="Normal"/>
+    <w:qFormat/>
+    <w:rsid w:val="00496006"/>
+  </w:style>
+  <w:style w:type="paragraph" w:customStyle="1" w:styleId="teisupportDesc">
+    <w:name w:val="tei_supportDesc"/>
+    <w:basedOn w:val="Normal"/>
+    <w:qFormat/>
+    <w:rsid w:val="00496006"/>
+  </w:style>
+  <w:style w:type="paragraph" w:customStyle="1" w:styleId="teiobjectDesc">
+    <w:name w:val="tei_objectDesc"/>
+    <w:basedOn w:val="Normal"/>
+    <w:qFormat/>
+    <w:rsid w:val="00496006"/>
+  </w:style>
+  <w:style w:type="paragraph" w:customStyle="1" w:styleId="teilayoutDesc">
+    <w:name w:val="tei_layoutDesc"/>
+    <w:basedOn w:val="Normal"/>
+    <w:qFormat/>
+    <w:rsid w:val="00496006"/>
+  </w:style>
+  <w:style w:type="paragraph" w:customStyle="1" w:styleId="teidecoDesc">
+    <w:name w:val="tei_decoDesc"/>
+    <w:basedOn w:val="Normal"/>
+    <w:qFormat/>
+    <w:rsid w:val="00496006"/>
+  </w:style>
+  <w:style w:type="paragraph" w:customStyle="1" w:styleId="teisealDesc">
+    <w:name w:val="tei_sealDesc"/>
+    <w:basedOn w:val="Normal"/>
+    <w:qFormat/>
+    <w:rsid w:val="00496006"/>
   </w:style>
 </w:styles>
 </file>

</xml_diff>